<commit_message>
modified 心得git 	modified:   "\345\277\203\345\276\227git.docx"
</commit_message>
<xml_diff>
--- a/心得git.docx
+++ b/心得git.docx
@@ -10,13 +10,8 @@
           <w:numId w:val="1"/>
         </w:numPr>
       </w:pPr>
-      <w:proofErr w:type="spellStart"/>
-      <w:r>
-        <w:t>Git</w:t>
-      </w:r>
-      <w:proofErr w:type="spellEnd"/>
-      <w:r>
-        <w:t xml:space="preserve"> </w:t>
+      <w:r>
+        <w:t xml:space="preserve">Git </w:t>
       </w:r>
       <w:r>
         <w:rPr>
@@ -25,13 +20,7 @@
         <w:t>中</w:t>
       </w:r>
       <w:r>
-        <w:t>操作有三种：添加文件，</w:t>
-      </w:r>
-      <w:r>
-        <w:t>删除文件，</w:t>
-      </w:r>
-      <w:r>
-        <w:t>修改文件。</w:t>
+        <w:t>操作有三种：添加文件，删除文件，修改文件。</w:t>
       </w:r>
     </w:p>
     <w:p>
@@ -48,19 +37,11 @@
         </w:rPr>
         <w:t>关于</w:t>
       </w:r>
-      <w:proofErr w:type="spellStart"/>
-      <w:r>
-        <w:rPr>
-          <w:rFonts w:hint="eastAsia"/>
-        </w:rPr>
-        <w:t>git</w:t>
-      </w:r>
-      <w:proofErr w:type="spellEnd"/>
-      <w:r>
-        <w:rPr>
-          <w:rFonts w:hint="eastAsia"/>
-        </w:rPr>
-        <w:t xml:space="preserve"> cherry-pick</w:t>
+      <w:r>
+        <w:rPr>
+          <w:rFonts w:hint="eastAsia"/>
+        </w:rPr>
+        <w:t>git cherry-pick</w:t>
       </w:r>
       <w:r>
         <w:t xml:space="preserve"> </w:t>
@@ -73,6 +54,15 @@
       </w:r>
       <w:r>
         <w:t>的冲突</w:t>
+      </w:r>
+      <w:r>
+        <w:rPr>
+          <w:rFonts w:hint="eastAsia"/>
+        </w:rPr>
+        <w:t>检测</w:t>
+      </w:r>
+      <w:r>
+        <w:t>条件</w:t>
       </w:r>
       <w:r>
         <w:rPr>
@@ -182,9 +172,6 @@
           <w:ilvl w:val="1"/>
           <w:numId w:val="1"/>
         </w:numPr>
-        <w:rPr>
-          <w:rFonts w:hint="eastAsia"/>
-        </w:rPr>
       </w:pPr>
       <w:r>
         <w:rPr>
@@ -223,18 +210,144 @@
         <w:rPr>
           <w:rFonts w:hint="eastAsia"/>
         </w:rPr>
+        <w:t>是修改文件，</w:t>
+      </w:r>
+      <w:r>
+        <w:rPr>
+          <w:rFonts w:hint="eastAsia"/>
+        </w:rPr>
+        <w:t>则要</w:t>
+      </w:r>
+      <w:r>
+        <w:t>参考这个</w:t>
+      </w:r>
+      <w:r>
+        <w:t>commit</w:t>
+      </w:r>
+      <w:r>
+        <w:t xml:space="preserve"> B</w:t>
+      </w:r>
+      <w:r>
+        <w:t>值之前</w:t>
+      </w:r>
+      <w:r>
+        <w:rPr>
+          <w:rFonts w:hint="eastAsia"/>
+        </w:rPr>
+        <w:t>镜像</w:t>
+      </w:r>
+      <w:r>
+        <w:t>中的该文件是否与</w:t>
+      </w:r>
+      <w:r>
+        <w:t>branch A</w:t>
+      </w:r>
+      <w:r>
+        <w:t>中的一样。如果</w:t>
+      </w:r>
+      <w:r>
+        <w:rPr>
+          <w:rFonts w:hint="eastAsia"/>
+        </w:rPr>
+        <w:t>一样</w:t>
+      </w:r>
+      <w:r>
+        <w:t>，则没有冲突，如果不一样，则有冲突。</w:t>
+      </w:r>
+      <w:r>
+        <w:rPr>
+          <w:rFonts w:hint="eastAsia"/>
+        </w:rPr>
+        <w:t>就是在</w:t>
+      </w:r>
+      <w:r>
+        <w:t>replay</w:t>
+      </w:r>
+      <w:r>
+        <w:t>一个</w:t>
+      </w:r>
+      <w:r>
+        <w:rPr>
+          <w:rFonts w:hint="eastAsia"/>
+        </w:rPr>
+        <w:t>commit</w:t>
+      </w:r>
+      <w:r>
+        <w:t>是要看看</w:t>
+      </w:r>
+      <w:r>
+        <w:t>replay</w:t>
+      </w:r>
+      <w:r>
+        <w:t>的起点是否一样，一样</w:t>
+      </w:r>
+      <w:r>
+        <w:rPr>
+          <w:rFonts w:hint="eastAsia"/>
+        </w:rPr>
+        <w:t>才</w:t>
+      </w:r>
+      <w:r>
+        <w:t>行</w:t>
+      </w:r>
+      <w:r>
+        <w:rPr>
+          <w:rFonts w:hint="eastAsia"/>
+        </w:rPr>
+        <w:t>，</w:t>
+      </w:r>
+      <w:r>
+        <w:t>否则失败。</w:t>
+      </w:r>
+    </w:p>
+    <w:p>
+      <w:pPr>
+        <w:pStyle w:val="a3"/>
+        <w:numPr>
+          <w:ilvl w:val="1"/>
+          <w:numId w:val="1"/>
+        </w:numPr>
+      </w:pPr>
+      <w:r>
+        <w:rPr>
+          <w:rFonts w:hint="eastAsia"/>
+        </w:rPr>
+        <w:t>如果</w:t>
+      </w:r>
+      <w:r>
+        <w:t>在</w:t>
+      </w:r>
+      <w:r>
+        <w:t>branch A</w:t>
+      </w:r>
+      <w:r>
+        <w:t>中</w:t>
+      </w:r>
+      <w:r>
+        <w:t>pick</w:t>
+      </w:r>
+      <w:r>
+        <w:t>的</w:t>
+      </w:r>
+      <w:r>
+        <w:t>commit B</w:t>
+      </w:r>
+      <w:r>
+        <w:t>操作</w:t>
+      </w:r>
+      <w:r>
+        <w:rPr>
+          <w:rFonts w:hint="eastAsia"/>
+        </w:rPr>
         <w:t>是</w:t>
       </w:r>
       <w:r>
         <w:rPr>
           <w:rFonts w:hint="eastAsia"/>
         </w:rPr>
-        <w:t>修改</w:t>
-      </w:r>
-      <w:r>
-        <w:rPr>
-          <w:rFonts w:hint="eastAsia"/>
-        </w:rPr>
+        <w:t>删除</w:t>
+      </w:r>
+      <w:r>
         <w:t>文件</w:t>
       </w:r>
       <w:r>
@@ -247,48 +360,172 @@
         <w:rPr>
           <w:rFonts w:hint="eastAsia"/>
         </w:rPr>
-        <w:t>则要</w:t>
+        <w:t xml:space="preserve"> </w:t>
+      </w:r>
+      <w:r>
+        <w:rPr>
+          <w:rFonts w:hint="eastAsia"/>
+        </w:rPr>
+        <w:t>则</w:t>
+      </w:r>
+      <w:r>
+        <w:t>和修改文件</w:t>
+      </w:r>
+      <w:r>
+        <w:rPr>
+          <w:rFonts w:hint="eastAsia"/>
+        </w:rPr>
+        <w:t>差不多</w:t>
+      </w:r>
+      <w:r>
+        <w:t>。</w:t>
+      </w:r>
+      <w:r>
+        <w:rPr>
+          <w:rFonts w:hint="eastAsia"/>
+        </w:rPr>
+        <w:t>要</w:t>
       </w:r>
       <w:r>
         <w:t>参考这个</w:t>
       </w:r>
       <w:r>
+        <w:t>commit B</w:t>
+      </w:r>
+      <w:r>
+        <w:t>值之前</w:t>
+      </w:r>
+      <w:r>
+        <w:rPr>
+          <w:rFonts w:hint="eastAsia"/>
+        </w:rPr>
+        <w:t>镜像</w:t>
+      </w:r>
+      <w:r>
+        <w:t>中的该文件是否与</w:t>
+      </w:r>
+      <w:r>
+        <w:t>branch A</w:t>
+      </w:r>
+      <w:r>
+        <w:t>中的一样。如果</w:t>
+      </w:r>
+      <w:r>
+        <w:rPr>
+          <w:rFonts w:hint="eastAsia"/>
+        </w:rPr>
+        <w:t>一样</w:t>
+      </w:r>
+      <w:r>
+        <w:t>，则没有冲突，如果不一样，则有冲突。</w:t>
+      </w:r>
+      <w:r>
+        <w:rPr>
+          <w:rFonts w:hint="eastAsia"/>
+        </w:rPr>
+        <w:t>就是在</w:t>
+      </w:r>
+      <w:r>
+        <w:t>replay</w:t>
+      </w:r>
+      <w:r>
+        <w:t>一个</w:t>
+      </w:r>
+      <w:r>
+        <w:rPr>
+          <w:rFonts w:hint="eastAsia"/>
+        </w:rPr>
         <w:t>commit</w:t>
       </w:r>
       <w:r>
-        <w:t xml:space="preserve"> B</w:t>
-      </w:r>
-      <w:proofErr w:type="gramStart"/>
-      <w:r>
-        <w:t>值之前</w:t>
-      </w:r>
-      <w:proofErr w:type="gramEnd"/>
-      <w:r>
-        <w:rPr>
-          <w:rFonts w:hint="eastAsia"/>
-        </w:rPr>
-        <w:t>镜像</w:t>
-      </w:r>
-      <w:r>
-        <w:t>中的该文件是否与</w:t>
-      </w:r>
-      <w:r>
-        <w:t>branch A</w:t>
-      </w:r>
-      <w:r>
-        <w:t>中的一样。如果</w:t>
-      </w:r>
-      <w:r>
-        <w:rPr>
-          <w:rFonts w:hint="eastAsia"/>
-        </w:rPr>
-        <w:t>一样</w:t>
-      </w:r>
-      <w:r>
-        <w:t>，则没有冲突，如果不一样，则有冲突。</w:t>
+        <w:t>是要看看</w:t>
+      </w:r>
+      <w:r>
+        <w:t>replay</w:t>
+      </w:r>
+      <w:r>
+        <w:t>的起点是否一样，一样</w:t>
+      </w:r>
+      <w:r>
+        <w:rPr>
+          <w:rFonts w:hint="eastAsia"/>
+        </w:rPr>
+        <w:t>才</w:t>
+      </w:r>
+      <w:r>
+        <w:t>行</w:t>
+      </w:r>
+      <w:r>
+        <w:rPr>
+          <w:rFonts w:hint="eastAsia"/>
+        </w:rPr>
+        <w:t>，</w:t>
+      </w:r>
+      <w:r>
+        <w:t>否则</w:t>
+      </w:r>
+      <w:r>
+        <w:rPr>
+          <w:rFonts w:hint="eastAsia"/>
+        </w:rPr>
+        <w:t>以</w:t>
+      </w:r>
+      <w:r>
+        <w:t>冲突而</w:t>
       </w:r>
       <w:bookmarkStart w:id="2" w:name="_GoBack"/>
       <w:bookmarkEnd w:id="2"/>
+      <w:r>
+        <w:t>失败。</w:t>
+      </w:r>
+    </w:p>
+    <w:p>
+      <w:pPr>
+        <w:pStyle w:val="a3"/>
+        <w:numPr>
+          <w:ilvl w:val="0"/>
+          <w:numId w:val="1"/>
+        </w:numPr>
+        <w:rPr>
+          <w:rFonts w:hint="eastAsia"/>
+        </w:rPr>
+      </w:pPr>
+      <w:r>
+        <w:t xml:space="preserve">git merge </w:t>
+      </w:r>
+      <w:r>
+        <w:rPr>
+          <w:rFonts w:hint="eastAsia"/>
+        </w:rPr>
+        <w:t>命令</w:t>
+      </w:r>
+      <w:r>
+        <w:t>冲突检测条件和</w:t>
+      </w:r>
+      <w:r>
+        <w:rPr>
+          <w:rFonts w:hint="eastAsia"/>
+        </w:rPr>
+        <w:t>git cherry-pick</w:t>
+      </w:r>
+      <w:r>
+        <w:rPr>
+          <w:rFonts w:hint="eastAsia"/>
+        </w:rPr>
+        <w:t>应该</w:t>
+      </w:r>
+      <w:r>
+        <w:t>是</w:t>
+      </w:r>
+      <w:r>
+        <w:rPr>
+          <w:rFonts w:hint="eastAsia"/>
+        </w:rPr>
+        <w:t>一致的</w:t>
+      </w:r>
+      <w:r>
+        <w:t>。</w:t>
+      </w:r>
     </w:p>
     <w:sectPr>
       <w:pgSz w:w="12240" w:h="15840"/>

</xml_diff>